<commit_message>
use cases first iteration
</commit_message>
<xml_diff>
--- a/WIS/docs/use_cases/use_cases_list.docx
+++ b/WIS/docs/use_cases/use_cases_list.docx
@@ -20,7 +20,43 @@
           <w:kern w:val="0"/>
           <w:lang w:val="en"/>
         </w:rPr>
-        <w:t>A use case is describes an interaction between user and the interface.</w:t>
+        <w:t xml:space="preserve">A use </w:t>
+      </w:r>
+      <w:proofErr w:type="gramStart"/>
+      <w:r>
+        <w:rPr>
+          <w:rFonts w:ascii="Calibri" w:hAnsi="Calibri" w:cs="Calibri"/>
+          <w:kern w:val="0"/>
+          <w:lang w:val="en"/>
+        </w:rPr>
+        <w:t>case is</w:t>
+      </w:r>
+      <w:proofErr w:type="gramEnd"/>
+      <w:r>
+        <w:rPr>
+          <w:rFonts w:ascii="Calibri" w:hAnsi="Calibri" w:cs="Calibri"/>
+          <w:kern w:val="0"/>
+          <w:lang w:val="en"/>
+        </w:rPr>
+        <w:t xml:space="preserve"> </w:t>
+      </w:r>
+      <w:proofErr w:type="gramStart"/>
+      <w:r>
+        <w:rPr>
+          <w:rFonts w:ascii="Calibri" w:hAnsi="Calibri" w:cs="Calibri"/>
+          <w:kern w:val="0"/>
+          <w:lang w:val="en"/>
+        </w:rPr>
+        <w:t>describes</w:t>
+      </w:r>
+      <w:proofErr w:type="gramEnd"/>
+      <w:r>
+        <w:rPr>
+          <w:rFonts w:ascii="Calibri" w:hAnsi="Calibri" w:cs="Calibri"/>
+          <w:kern w:val="0"/>
+          <w:lang w:val="en"/>
+        </w:rPr>
+        <w:t xml:space="preserve"> an interaction between user and the interface.</w:t>
       </w:r>
     </w:p>
     <w:p>
@@ -69,8 +105,18 @@
           <w:kern w:val="0"/>
           <w:lang w:val="en"/>
         </w:rPr>
-        <w:t>Create a new inbound weight sheet on a new lot</w:t>
-      </w:r>
+        <w:t xml:space="preserve">Create a new inbound weight sheet on a new </w:t>
+      </w:r>
+      <w:proofErr w:type="gramStart"/>
+      <w:r>
+        <w:rPr>
+          <w:rFonts w:ascii="Calibri" w:hAnsi="Calibri" w:cs="Calibri"/>
+          <w:kern w:val="0"/>
+          <w:lang w:val="en"/>
+        </w:rPr>
+        <w:t>lot</w:t>
+      </w:r>
+      <w:proofErr w:type="gramEnd"/>
     </w:p>
     <w:p>
       <w:pPr>
@@ -111,8 +157,18 @@
           <w:kern w:val="0"/>
           <w:lang w:val="en"/>
         </w:rPr>
-        <w:t>Create a new inbound weight sheet on an existing lot</w:t>
-      </w:r>
+        <w:t xml:space="preserve">Create a new inbound weight sheet on an existing </w:t>
+      </w:r>
+      <w:proofErr w:type="gramStart"/>
+      <w:r>
+        <w:rPr>
+          <w:rFonts w:ascii="Calibri" w:hAnsi="Calibri" w:cs="Calibri"/>
+          <w:kern w:val="0"/>
+          <w:lang w:val="en"/>
+        </w:rPr>
+        <w:t>lot</w:t>
+      </w:r>
+      <w:proofErr w:type="gramEnd"/>
     </w:p>
     <w:p>
       <w:pPr>
@@ -153,8 +209,18 @@
           <w:kern w:val="0"/>
           <w:lang w:val="en"/>
         </w:rPr>
-        <w:t>Weigh out load</w:t>
-      </w:r>
+        <w:t xml:space="preserve">Weigh out </w:t>
+      </w:r>
+      <w:proofErr w:type="gramStart"/>
+      <w:r>
+        <w:rPr>
+          <w:rFonts w:ascii="Calibri" w:hAnsi="Calibri" w:cs="Calibri"/>
+          <w:kern w:val="0"/>
+          <w:lang w:val="en"/>
+        </w:rPr>
+        <w:t>load</w:t>
+      </w:r>
+      <w:proofErr w:type="gramEnd"/>
     </w:p>
     <w:p>
       <w:pPr>
@@ -242,13 +308,15 @@
         <w:spacing w:after="0" w:line="360" w:lineRule="auto"/>
         <w:rPr>
           <w:rFonts w:ascii="Calibri" w:hAnsi="Calibri" w:cs="Calibri"/>
-          <w:kern w:val="0"/>
-          <w:lang w:val="en"/>
-        </w:rPr>
-      </w:pPr>
-      <w:r>
-        <w:rPr>
-          <w:rFonts w:ascii="Calibri" w:hAnsi="Calibri" w:cs="Calibri"/>
+          <w:strike/>
+          <w:kern w:val="0"/>
+          <w:lang w:val="en"/>
+        </w:rPr>
+      </w:pPr>
+      <w:r>
+        <w:rPr>
+          <w:rFonts w:ascii="Calibri" w:hAnsi="Calibri" w:cs="Calibri"/>
+          <w:strike/>
           <w:kern w:val="0"/>
           <w:lang w:val="en"/>
         </w:rPr>
@@ -263,13 +331,16 @@
         <w:spacing w:after="0" w:line="360" w:lineRule="auto"/>
         <w:rPr>
           <w:rFonts w:ascii="Calibri" w:hAnsi="Calibri" w:cs="Calibri"/>
-          <w:kern w:val="0"/>
-          <w:lang w:val="en"/>
-        </w:rPr>
-      </w:pPr>
-      <w:r>
-        <w:rPr>
-          <w:rFonts w:ascii="Calibri" w:hAnsi="Calibri" w:cs="Calibri"/>
+          <w:strike/>
+          <w:kern w:val="0"/>
+          <w:lang w:val="en"/>
+        </w:rPr>
+      </w:pPr>
+      <w:bookmarkStart w:id="0" w:name="_Hlk146817186"/>
+      <w:r>
+        <w:rPr>
+          <w:rFonts w:ascii="Calibri" w:hAnsi="Calibri" w:cs="Calibri"/>
+          <w:strike/>
           <w:kern w:val="0"/>
           <w:lang w:val="en"/>
         </w:rPr>
@@ -284,19 +355,24 @@
         <w:spacing w:after="0" w:line="360" w:lineRule="auto"/>
         <w:rPr>
           <w:rFonts w:ascii="Calibri" w:hAnsi="Calibri" w:cs="Calibri"/>
-          <w:kern w:val="0"/>
-          <w:lang w:val="en"/>
-        </w:rPr>
-      </w:pPr>
-      <w:r>
-        <w:rPr>
-          <w:rFonts w:ascii="Calibri" w:hAnsi="Calibri" w:cs="Calibri"/>
+          <w:strike/>
+          <w:kern w:val="0"/>
+          <w:lang w:val="en"/>
+        </w:rPr>
+      </w:pPr>
+      <w:bookmarkStart w:id="1" w:name="_Hlk146817785"/>
+      <w:bookmarkEnd w:id="0"/>
+      <w:r>
+        <w:rPr>
+          <w:rFonts w:ascii="Calibri" w:hAnsi="Calibri" w:cs="Calibri"/>
+          <w:strike/>
           <w:kern w:val="0"/>
           <w:lang w:val="en"/>
         </w:rPr>
         <w:t>Inbound Load (existing weight sheet, existing lot, Hauler N/A)</w:t>
       </w:r>
     </w:p>
+    <w:bookmarkEnd w:id="1"/>
     <w:p>
       <w:pPr>
         <w:autoSpaceDE w:val="0"/>
@@ -357,23 +433,7 @@
           <w:kern w:val="0"/>
           <w:lang w:val="en"/>
         </w:rPr>
-        <w:t xml:space="preserve">Inbound Load (new weight sheet, </w:t>
-      </w:r>
-      <w:r>
-        <w:rPr>
-          <w:rFonts w:ascii="Calibri" w:hAnsi="Calibri" w:cs="Calibri"/>
-          <w:kern w:val="0"/>
-          <w:lang w:val="en"/>
-        </w:rPr>
-        <w:t>existing lot, Hauler</w:t>
-      </w:r>
-      <w:r>
-        <w:rPr>
-          <w:rFonts w:ascii="Calibri" w:hAnsi="Calibri" w:cs="Calibri"/>
-          <w:kern w:val="0"/>
-          <w:lang w:val="en"/>
-        </w:rPr>
-        <w:t>)</w:t>
+        <w:t>Inbound Load (new weight sheet, existing lot, Hauler)</w:t>
       </w:r>
     </w:p>
     <w:p>
@@ -465,8 +525,109 @@
           <w:kern w:val="0"/>
           <w:lang w:val="en"/>
         </w:rPr>
-        <w:t>Transfer Load ( existing weight sheet, Hauler)</w:t>
-      </w:r>
+        <w:t xml:space="preserve">Transfer Load </w:t>
+      </w:r>
+      <w:proofErr w:type="gramStart"/>
+      <w:r>
+        <w:rPr>
+          <w:rFonts w:ascii="Calibri" w:hAnsi="Calibri" w:cs="Calibri"/>
+          <w:kern w:val="0"/>
+          <w:lang w:val="en"/>
+        </w:rPr>
+        <w:t>( existing</w:t>
+      </w:r>
+      <w:proofErr w:type="gramEnd"/>
+      <w:r>
+        <w:rPr>
+          <w:rFonts w:ascii="Calibri" w:hAnsi="Calibri" w:cs="Calibri"/>
+          <w:kern w:val="0"/>
+          <w:lang w:val="en"/>
+        </w:rPr>
+        <w:t xml:space="preserve"> weight sheet, Hauler)</w:t>
+      </w:r>
+    </w:p>
+    <w:p>
+      <w:pPr>
+        <w:autoSpaceDE w:val="0"/>
+        <w:autoSpaceDN w:val="0"/>
+        <w:adjustRightInd w:val="0"/>
+        <w:spacing w:after="0" w:line="360" w:lineRule="auto"/>
+        <w:rPr>
+          <w:rFonts w:ascii="Calibri" w:hAnsi="Calibri" w:cs="Calibri"/>
+          <w:kern w:val="0"/>
+          <w:lang w:val="en"/>
+        </w:rPr>
+      </w:pPr>
+      <w:r>
+        <w:rPr>
+          <w:rFonts w:ascii="Calibri" w:hAnsi="Calibri" w:cs="Calibri"/>
+          <w:kern w:val="0"/>
+          <w:lang w:val="en"/>
+        </w:rPr>
+        <w:t xml:space="preserve">Edit existing </w:t>
+      </w:r>
+      <w:proofErr w:type="gramStart"/>
+      <w:r>
+        <w:rPr>
+          <w:rFonts w:ascii="Calibri" w:hAnsi="Calibri" w:cs="Calibri"/>
+          <w:kern w:val="0"/>
+          <w:lang w:val="en"/>
+        </w:rPr>
+        <w:t>Lot</w:t>
+      </w:r>
+      <w:proofErr w:type="gramEnd"/>
+    </w:p>
+    <w:p>
+      <w:pPr>
+        <w:autoSpaceDE w:val="0"/>
+        <w:autoSpaceDN w:val="0"/>
+        <w:adjustRightInd w:val="0"/>
+        <w:spacing w:after="0" w:line="360" w:lineRule="auto"/>
+        <w:rPr>
+          <w:rFonts w:ascii="Calibri" w:hAnsi="Calibri" w:cs="Calibri"/>
+          <w:kern w:val="0"/>
+          <w:lang w:val="en"/>
+        </w:rPr>
+      </w:pPr>
+      <w:r>
+        <w:rPr>
+          <w:rFonts w:ascii="Calibri" w:hAnsi="Calibri" w:cs="Calibri"/>
+          <w:kern w:val="0"/>
+          <w:lang w:val="en"/>
+        </w:rPr>
+        <w:t>Edit existing Weight Sheet</w:t>
+      </w:r>
+    </w:p>
+    <w:p>
+      <w:pPr>
+        <w:autoSpaceDE w:val="0"/>
+        <w:autoSpaceDN w:val="0"/>
+        <w:adjustRightInd w:val="0"/>
+        <w:spacing w:after="0" w:line="360" w:lineRule="auto"/>
+        <w:rPr>
+          <w:rFonts w:ascii="Calibri" w:hAnsi="Calibri" w:cs="Calibri"/>
+          <w:kern w:val="0"/>
+          <w:lang w:val="en"/>
+        </w:rPr>
+      </w:pPr>
+      <w:r>
+        <w:rPr>
+          <w:rFonts w:ascii="Calibri" w:hAnsi="Calibri" w:cs="Calibri"/>
+          <w:kern w:val="0"/>
+          <w:lang w:val="en"/>
+        </w:rPr>
+        <w:t xml:space="preserve">Edit existing </w:t>
+      </w:r>
+      <w:proofErr w:type="gramStart"/>
+      <w:r>
+        <w:rPr>
+          <w:rFonts w:ascii="Calibri" w:hAnsi="Calibri" w:cs="Calibri"/>
+          <w:kern w:val="0"/>
+          <w:lang w:val="en"/>
+        </w:rPr>
+        <w:t>Load</w:t>
+      </w:r>
+      <w:proofErr w:type="gramEnd"/>
     </w:p>
     <w:p>
       <w:pPr>
@@ -533,20 +694,13 @@
     </w:p>
     <w:p>
       <w:pPr>
-        <w:autoSpaceDE w:val="0"/>
-        <w:autoSpaceDN w:val="0"/>
-        <w:adjustRightInd w:val="0"/>
-        <w:spacing w:after="0" w:line="360" w:lineRule="auto"/>
-        <w:rPr>
-          <w:rFonts w:ascii="Calibri" w:hAnsi="Calibri" w:cs="Calibri"/>
-          <w:kern w:val="0"/>
-          <w:lang w:val="en"/>
-        </w:rPr>
-      </w:pPr>
-      <w:r>
-        <w:rPr>
-          <w:rFonts w:ascii="Calibri" w:hAnsi="Calibri" w:cs="Calibri"/>
-          <w:kern w:val="0"/>
+        <w:pStyle w:val="Heading2"/>
+        <w:rPr>
+          <w:lang w:val="en"/>
+        </w:rPr>
+      </w:pPr>
+      <w:r>
+        <w:rPr>
           <w:lang w:val="en"/>
         </w:rPr>
         <w:t>Use Cases Expanded</w:t>
@@ -642,6 +796,7 @@
           <w:kern w:val="0"/>
           <w:lang w:val="en"/>
         </w:rPr>
+        <w:lastRenderedPageBreak/>
         <w:t>System displays New Lot Form</w:t>
       </w:r>
     </w:p>
@@ -694,241 +849,837 @@
           <w:kern w:val="0"/>
           <w:lang w:val="en"/>
         </w:rPr>
+        <w:t>User inputs Producer</w:t>
+      </w:r>
+    </w:p>
+    <w:p>
+      <w:pPr>
+        <w:pStyle w:val="ListParagraph"/>
+        <w:numPr>
+          <w:ilvl w:val="0"/>
+          <w:numId w:val="1"/>
+        </w:numPr>
+        <w:autoSpaceDE w:val="0"/>
+        <w:autoSpaceDN w:val="0"/>
+        <w:adjustRightInd w:val="0"/>
+        <w:spacing w:after="0" w:line="360" w:lineRule="auto"/>
+        <w:rPr>
+          <w:rFonts w:ascii="Calibri" w:hAnsi="Calibri" w:cs="Calibri"/>
+          <w:kern w:val="0"/>
+          <w:lang w:val="en"/>
+        </w:rPr>
+      </w:pPr>
+      <w:r>
+        <w:rPr>
+          <w:rFonts w:ascii="Calibri" w:hAnsi="Calibri" w:cs="Calibri"/>
+          <w:kern w:val="0"/>
+          <w:lang w:val="en"/>
+        </w:rPr>
+        <w:t>User selects Commodity Type, State of Origin</w:t>
+      </w:r>
+    </w:p>
+    <w:p>
+      <w:pPr>
+        <w:pStyle w:val="ListParagraph"/>
+        <w:numPr>
+          <w:ilvl w:val="0"/>
+          <w:numId w:val="1"/>
+        </w:numPr>
+        <w:autoSpaceDE w:val="0"/>
+        <w:autoSpaceDN w:val="0"/>
+        <w:adjustRightInd w:val="0"/>
+        <w:spacing w:after="0" w:line="360" w:lineRule="auto"/>
+        <w:rPr>
+          <w:rFonts w:ascii="Calibri" w:hAnsi="Calibri" w:cs="Calibri"/>
+          <w:kern w:val="0"/>
+          <w:lang w:val="en"/>
+        </w:rPr>
+      </w:pPr>
+      <w:r>
+        <w:rPr>
+          <w:rFonts w:ascii="Calibri" w:hAnsi="Calibri" w:cs="Calibri"/>
+          <w:kern w:val="0"/>
+          <w:lang w:val="en"/>
+        </w:rPr>
+        <w:t xml:space="preserve">User may enter Commodity Variety, Landlord, FSA Number, additional </w:t>
+      </w:r>
+      <w:proofErr w:type="gramStart"/>
+      <w:r>
+        <w:rPr>
+          <w:rFonts w:ascii="Calibri" w:hAnsi="Calibri" w:cs="Calibri"/>
+          <w:kern w:val="0"/>
+          <w:lang w:val="en"/>
+        </w:rPr>
+        <w:t>Notes</w:t>
+      </w:r>
+      <w:proofErr w:type="gramEnd"/>
+    </w:p>
+    <w:p>
+      <w:pPr>
+        <w:pStyle w:val="ListParagraph"/>
+        <w:numPr>
+          <w:ilvl w:val="0"/>
+          <w:numId w:val="1"/>
+        </w:numPr>
+        <w:autoSpaceDE w:val="0"/>
+        <w:autoSpaceDN w:val="0"/>
+        <w:adjustRightInd w:val="0"/>
+        <w:spacing w:after="0" w:line="360" w:lineRule="auto"/>
+        <w:rPr>
+          <w:rFonts w:ascii="Calibri" w:hAnsi="Calibri" w:cs="Calibri"/>
+          <w:kern w:val="0"/>
+          <w:lang w:val="en"/>
+        </w:rPr>
+      </w:pPr>
+      <w:r>
+        <w:rPr>
+          <w:rFonts w:ascii="Calibri" w:hAnsi="Calibri" w:cs="Calibri"/>
+          <w:kern w:val="0"/>
+          <w:lang w:val="en"/>
+        </w:rPr>
+        <w:t>System prompts for new Weight Sheet</w:t>
+      </w:r>
+    </w:p>
+    <w:p>
+      <w:pPr>
+        <w:pStyle w:val="ListParagraph"/>
+        <w:numPr>
+          <w:ilvl w:val="0"/>
+          <w:numId w:val="1"/>
+        </w:numPr>
+        <w:autoSpaceDE w:val="0"/>
+        <w:autoSpaceDN w:val="0"/>
+        <w:adjustRightInd w:val="0"/>
+        <w:spacing w:after="0" w:line="360" w:lineRule="auto"/>
+        <w:rPr>
+          <w:rFonts w:ascii="Calibri" w:hAnsi="Calibri" w:cs="Calibri"/>
+          <w:kern w:val="0"/>
+          <w:lang w:val="en"/>
+        </w:rPr>
+      </w:pPr>
+      <w:r>
+        <w:rPr>
+          <w:rFonts w:ascii="Calibri" w:hAnsi="Calibri" w:cs="Calibri"/>
+          <w:kern w:val="0"/>
+          <w:lang w:val="en"/>
+        </w:rPr>
+        <w:t xml:space="preserve">User selects </w:t>
+      </w:r>
+      <w:proofErr w:type="gramStart"/>
+      <w:r>
+        <w:rPr>
+          <w:rFonts w:ascii="Calibri" w:hAnsi="Calibri" w:cs="Calibri"/>
+          <w:kern w:val="0"/>
+          <w:lang w:val="en"/>
+        </w:rPr>
+        <w:t>Yes</w:t>
+      </w:r>
+      <w:proofErr w:type="gramEnd"/>
+    </w:p>
+    <w:p>
+      <w:pPr>
+        <w:pStyle w:val="ListParagraph"/>
+        <w:numPr>
+          <w:ilvl w:val="0"/>
+          <w:numId w:val="1"/>
+        </w:numPr>
+        <w:autoSpaceDE w:val="0"/>
+        <w:autoSpaceDN w:val="0"/>
+        <w:adjustRightInd w:val="0"/>
+        <w:spacing w:after="0" w:line="360" w:lineRule="auto"/>
+        <w:rPr>
+          <w:rFonts w:ascii="Calibri" w:hAnsi="Calibri" w:cs="Calibri"/>
+          <w:kern w:val="0"/>
+          <w:lang w:val="en"/>
+        </w:rPr>
+      </w:pPr>
+      <w:r>
+        <w:rPr>
+          <w:rFonts w:ascii="Calibri" w:hAnsi="Calibri" w:cs="Calibri"/>
+          <w:kern w:val="0"/>
+          <w:lang w:val="en"/>
+        </w:rPr>
+        <w:t>System displays New Inbound Weight Sheet Form</w:t>
+      </w:r>
+    </w:p>
+    <w:p>
+      <w:pPr>
+        <w:pStyle w:val="ListParagraph"/>
+        <w:numPr>
+          <w:ilvl w:val="0"/>
+          <w:numId w:val="1"/>
+        </w:numPr>
+        <w:autoSpaceDE w:val="0"/>
+        <w:autoSpaceDN w:val="0"/>
+        <w:adjustRightInd w:val="0"/>
+        <w:spacing w:after="0" w:line="360" w:lineRule="auto"/>
+        <w:rPr>
+          <w:rFonts w:ascii="Calibri" w:hAnsi="Calibri" w:cs="Calibri"/>
+          <w:kern w:val="0"/>
+          <w:lang w:val="en"/>
+        </w:rPr>
+      </w:pPr>
+      <w:r>
+        <w:rPr>
+          <w:rFonts w:ascii="Calibri" w:hAnsi="Calibri" w:cs="Calibri"/>
+          <w:kern w:val="0"/>
+          <w:lang w:val="en"/>
+        </w:rPr>
+        <w:t>System prompts for Weigher, Hauler, One Way Miles</w:t>
+      </w:r>
+    </w:p>
+    <w:p>
+      <w:pPr>
+        <w:pStyle w:val="ListParagraph"/>
+        <w:numPr>
+          <w:ilvl w:val="0"/>
+          <w:numId w:val="1"/>
+        </w:numPr>
+        <w:autoSpaceDE w:val="0"/>
+        <w:autoSpaceDN w:val="0"/>
+        <w:adjustRightInd w:val="0"/>
+        <w:spacing w:after="0" w:line="360" w:lineRule="auto"/>
+        <w:rPr>
+          <w:rFonts w:ascii="Calibri" w:hAnsi="Calibri" w:cs="Calibri"/>
+          <w:kern w:val="0"/>
+          <w:lang w:val="en"/>
+        </w:rPr>
+      </w:pPr>
+      <w:r>
+        <w:rPr>
+          <w:rFonts w:ascii="Calibri" w:hAnsi="Calibri" w:cs="Calibri"/>
+          <w:kern w:val="0"/>
+          <w:lang w:val="en"/>
+        </w:rPr>
+        <w:t xml:space="preserve">User enters name in Weigher </w:t>
+      </w:r>
+      <w:proofErr w:type="gramStart"/>
+      <w:r>
+        <w:rPr>
+          <w:rFonts w:ascii="Calibri" w:hAnsi="Calibri" w:cs="Calibri"/>
+          <w:kern w:val="0"/>
+          <w:lang w:val="en"/>
+        </w:rPr>
+        <w:t>field</w:t>
+      </w:r>
+      <w:proofErr w:type="gramEnd"/>
+    </w:p>
+    <w:p>
+      <w:pPr>
+        <w:pStyle w:val="ListParagraph"/>
+        <w:numPr>
+          <w:ilvl w:val="0"/>
+          <w:numId w:val="1"/>
+        </w:numPr>
+        <w:autoSpaceDE w:val="0"/>
+        <w:autoSpaceDN w:val="0"/>
+        <w:adjustRightInd w:val="0"/>
+        <w:spacing w:after="0" w:line="360" w:lineRule="auto"/>
+        <w:rPr>
+          <w:rFonts w:ascii="Calibri" w:hAnsi="Calibri" w:cs="Calibri"/>
+          <w:kern w:val="0"/>
+          <w:lang w:val="en"/>
+        </w:rPr>
+      </w:pPr>
+      <w:r>
+        <w:rPr>
+          <w:rFonts w:ascii="Calibri" w:hAnsi="Calibri" w:cs="Calibri"/>
+          <w:kern w:val="0"/>
+          <w:lang w:val="en"/>
+        </w:rPr>
+        <w:t xml:space="preserve">User selects </w:t>
+      </w:r>
+      <w:proofErr w:type="gramStart"/>
+      <w:r>
+        <w:rPr>
+          <w:rFonts w:ascii="Calibri" w:hAnsi="Calibri" w:cs="Calibri"/>
+          <w:kern w:val="0"/>
+          <w:lang w:val="en"/>
+        </w:rPr>
+        <w:t>Done</w:t>
+      </w:r>
+      <w:proofErr w:type="gramEnd"/>
+    </w:p>
+    <w:p>
+      <w:pPr>
+        <w:pStyle w:val="ListParagraph"/>
+        <w:numPr>
+          <w:ilvl w:val="0"/>
+          <w:numId w:val="1"/>
+        </w:numPr>
+        <w:autoSpaceDE w:val="0"/>
+        <w:autoSpaceDN w:val="0"/>
+        <w:adjustRightInd w:val="0"/>
+        <w:spacing w:after="0" w:line="360" w:lineRule="auto"/>
+        <w:rPr>
+          <w:rFonts w:ascii="Calibri" w:hAnsi="Calibri" w:cs="Calibri"/>
+          <w:kern w:val="0"/>
+          <w:lang w:val="en"/>
+        </w:rPr>
+      </w:pPr>
+      <w:r>
+        <w:rPr>
+          <w:rFonts w:ascii="Calibri" w:hAnsi="Calibri" w:cs="Calibri"/>
+          <w:kern w:val="0"/>
+          <w:lang w:val="en"/>
+        </w:rPr>
+        <w:t>System displays Overview Screen</w:t>
+      </w:r>
+    </w:p>
+    <w:p>
+      <w:pPr>
+        <w:pStyle w:val="ListParagraph"/>
+        <w:numPr>
+          <w:ilvl w:val="0"/>
+          <w:numId w:val="1"/>
+        </w:numPr>
+        <w:autoSpaceDE w:val="0"/>
+        <w:autoSpaceDN w:val="0"/>
+        <w:adjustRightInd w:val="0"/>
+        <w:spacing w:after="0" w:line="360" w:lineRule="auto"/>
+        <w:rPr>
+          <w:rFonts w:ascii="Calibri" w:hAnsi="Calibri" w:cs="Calibri"/>
+          <w:kern w:val="0"/>
+          <w:lang w:val="en"/>
+        </w:rPr>
+      </w:pPr>
+      <w:r>
+        <w:rPr>
+          <w:rFonts w:ascii="Calibri" w:hAnsi="Calibri" w:cs="Calibri"/>
+          <w:kern w:val="0"/>
+          <w:lang w:val="en"/>
+        </w:rPr>
+        <w:t>User selects Inbound Load on Weigh Sheet</w:t>
+      </w:r>
+    </w:p>
+    <w:p>
+      <w:pPr>
+        <w:pStyle w:val="ListParagraph"/>
+        <w:numPr>
+          <w:ilvl w:val="0"/>
+          <w:numId w:val="1"/>
+        </w:numPr>
+        <w:autoSpaceDE w:val="0"/>
+        <w:autoSpaceDN w:val="0"/>
+        <w:adjustRightInd w:val="0"/>
+        <w:spacing w:after="0" w:line="360" w:lineRule="auto"/>
+        <w:rPr>
+          <w:rFonts w:ascii="Calibri" w:hAnsi="Calibri" w:cs="Calibri"/>
+          <w:kern w:val="0"/>
+          <w:lang w:val="en"/>
+        </w:rPr>
+      </w:pPr>
+      <w:r>
+        <w:rPr>
+          <w:rFonts w:ascii="Calibri" w:hAnsi="Calibri" w:cs="Calibri"/>
+          <w:kern w:val="0"/>
+          <w:lang w:val="en"/>
+        </w:rPr>
+        <w:t>System displays Inbound Form</w:t>
+      </w:r>
+    </w:p>
+    <w:p>
+      <w:pPr>
+        <w:pStyle w:val="ListParagraph"/>
+        <w:numPr>
+          <w:ilvl w:val="0"/>
+          <w:numId w:val="1"/>
+        </w:numPr>
+        <w:autoSpaceDE w:val="0"/>
+        <w:autoSpaceDN w:val="0"/>
+        <w:adjustRightInd w:val="0"/>
+        <w:spacing w:after="0" w:line="360" w:lineRule="auto"/>
+        <w:rPr>
+          <w:rFonts w:ascii="Calibri" w:hAnsi="Calibri" w:cs="Calibri"/>
+          <w:kern w:val="0"/>
+          <w:lang w:val="en"/>
+        </w:rPr>
+      </w:pPr>
+      <w:r>
+        <w:rPr>
+          <w:rFonts w:ascii="Calibri" w:hAnsi="Calibri" w:cs="Calibri"/>
+          <w:kern w:val="0"/>
+          <w:lang w:val="en"/>
+        </w:rPr>
+        <w:t>System prompts for Truck Id</w:t>
+      </w:r>
+    </w:p>
+    <w:p>
+      <w:pPr>
+        <w:pStyle w:val="ListParagraph"/>
+        <w:numPr>
+          <w:ilvl w:val="0"/>
+          <w:numId w:val="1"/>
+        </w:numPr>
+        <w:autoSpaceDE w:val="0"/>
+        <w:autoSpaceDN w:val="0"/>
+        <w:adjustRightInd w:val="0"/>
+        <w:spacing w:after="0" w:line="360" w:lineRule="auto"/>
+        <w:rPr>
+          <w:rFonts w:ascii="Calibri" w:hAnsi="Calibri" w:cs="Calibri"/>
+          <w:kern w:val="0"/>
+          <w:lang w:val="en"/>
+        </w:rPr>
+      </w:pPr>
+      <w:r>
+        <w:rPr>
+          <w:rFonts w:ascii="Calibri" w:hAnsi="Calibri" w:cs="Calibri"/>
+          <w:kern w:val="0"/>
+          <w:lang w:val="en"/>
+        </w:rPr>
+        <w:t>User inputs Truck Id</w:t>
+      </w:r>
+    </w:p>
+    <w:p>
+      <w:pPr>
+        <w:pStyle w:val="ListParagraph"/>
+        <w:numPr>
+          <w:ilvl w:val="0"/>
+          <w:numId w:val="1"/>
+        </w:numPr>
+        <w:autoSpaceDE w:val="0"/>
+        <w:autoSpaceDN w:val="0"/>
+        <w:adjustRightInd w:val="0"/>
+        <w:spacing w:after="0" w:line="360" w:lineRule="auto"/>
+        <w:rPr>
+          <w:rFonts w:ascii="Calibri" w:hAnsi="Calibri" w:cs="Calibri"/>
+          <w:kern w:val="0"/>
+          <w:lang w:val="en"/>
+        </w:rPr>
+      </w:pPr>
+      <w:bookmarkStart w:id="2" w:name="_Hlk146871945"/>
+      <w:r>
+        <w:rPr>
+          <w:rFonts w:ascii="Calibri" w:hAnsi="Calibri" w:cs="Calibri"/>
+          <w:kern w:val="0"/>
+          <w:lang w:val="en"/>
+        </w:rPr>
+        <w:t xml:space="preserve">System displays Gross weight of </w:t>
+      </w:r>
+      <w:proofErr w:type="gramStart"/>
+      <w:r>
+        <w:rPr>
+          <w:rFonts w:ascii="Calibri" w:hAnsi="Calibri" w:cs="Calibri"/>
+          <w:kern w:val="0"/>
+          <w:lang w:val="en"/>
+        </w:rPr>
+        <w:t>truck</w:t>
+      </w:r>
+      <w:proofErr w:type="gramEnd"/>
+    </w:p>
+    <w:p>
+      <w:pPr>
+        <w:pStyle w:val="ListParagraph"/>
+        <w:numPr>
+          <w:ilvl w:val="0"/>
+          <w:numId w:val="1"/>
+        </w:numPr>
+        <w:autoSpaceDE w:val="0"/>
+        <w:autoSpaceDN w:val="0"/>
+        <w:adjustRightInd w:val="0"/>
+        <w:spacing w:after="0" w:line="360" w:lineRule="auto"/>
+        <w:rPr>
+          <w:rFonts w:ascii="Calibri" w:hAnsi="Calibri" w:cs="Calibri"/>
+          <w:kern w:val="0"/>
+          <w:lang w:val="en"/>
+        </w:rPr>
+      </w:pPr>
+      <w:r>
+        <w:rPr>
+          <w:rFonts w:ascii="Calibri" w:hAnsi="Calibri" w:cs="Calibri"/>
+          <w:kern w:val="0"/>
+          <w:lang w:val="en"/>
+        </w:rPr>
+        <w:t xml:space="preserve">System displays Truck Id weighed </w:t>
+      </w:r>
+      <w:proofErr w:type="gramStart"/>
+      <w:r>
+        <w:rPr>
+          <w:rFonts w:ascii="Calibri" w:hAnsi="Calibri" w:cs="Calibri"/>
+          <w:kern w:val="0"/>
+          <w:lang w:val="en"/>
+        </w:rPr>
+        <w:t>in</w:t>
+      </w:r>
+      <w:proofErr w:type="gramEnd"/>
+    </w:p>
+    <w:p>
+      <w:pPr>
+        <w:pStyle w:val="ListParagraph"/>
+        <w:numPr>
+          <w:ilvl w:val="0"/>
+          <w:numId w:val="1"/>
+        </w:numPr>
+        <w:autoSpaceDE w:val="0"/>
+        <w:autoSpaceDN w:val="0"/>
+        <w:adjustRightInd w:val="0"/>
+        <w:spacing w:after="0" w:line="360" w:lineRule="auto"/>
+        <w:rPr>
+          <w:rFonts w:ascii="Calibri" w:hAnsi="Calibri" w:cs="Calibri"/>
+          <w:kern w:val="0"/>
+          <w:lang w:val="en"/>
+        </w:rPr>
+      </w:pPr>
+      <w:r>
+        <w:rPr>
+          <w:rFonts w:ascii="Calibri" w:hAnsi="Calibri" w:cs="Calibri"/>
+          <w:kern w:val="0"/>
+          <w:lang w:val="en"/>
+        </w:rPr>
+        <w:t>System displays Overview Screen</w:t>
+      </w:r>
+    </w:p>
+    <w:bookmarkEnd w:id="2"/>
+    <w:p>
+      <w:pPr>
+        <w:pStyle w:val="Heading3"/>
+        <w:rPr>
+          <w:lang w:val="en"/>
+        </w:rPr>
+      </w:pPr>
+      <w:r>
+        <w:rPr>
+          <w:lang w:val="en"/>
+        </w:rPr>
+        <w:t>Inbound Load (new weight sheet, existing lot, Hauler N/A)</w:t>
+      </w:r>
+    </w:p>
+    <w:p>
+      <w:pPr>
+        <w:pStyle w:val="ListParagraph"/>
+        <w:numPr>
+          <w:ilvl w:val="0"/>
+          <w:numId w:val="1"/>
+        </w:numPr>
+        <w:autoSpaceDE w:val="0"/>
+        <w:autoSpaceDN w:val="0"/>
+        <w:adjustRightInd w:val="0"/>
+        <w:spacing w:after="0" w:line="360" w:lineRule="auto"/>
+        <w:rPr>
+          <w:rFonts w:ascii="Calibri" w:hAnsi="Calibri" w:cs="Calibri"/>
+          <w:kern w:val="0"/>
+          <w:lang w:val="en"/>
+        </w:rPr>
+      </w:pPr>
+      <w:r>
+        <w:rPr>
+          <w:rFonts w:ascii="Calibri" w:hAnsi="Calibri" w:cs="Calibri"/>
+          <w:kern w:val="0"/>
+          <w:lang w:val="en"/>
+        </w:rPr>
+        <w:t>System displays Overview Screen</w:t>
+      </w:r>
+    </w:p>
+    <w:p>
+      <w:pPr>
+        <w:pStyle w:val="ListParagraph"/>
+        <w:numPr>
+          <w:ilvl w:val="0"/>
+          <w:numId w:val="1"/>
+        </w:numPr>
+        <w:autoSpaceDE w:val="0"/>
+        <w:autoSpaceDN w:val="0"/>
+        <w:adjustRightInd w:val="0"/>
+        <w:spacing w:after="0" w:line="360" w:lineRule="auto"/>
+        <w:rPr>
+          <w:rFonts w:ascii="Calibri" w:hAnsi="Calibri" w:cs="Calibri"/>
+          <w:kern w:val="0"/>
+          <w:lang w:val="en"/>
+        </w:rPr>
+      </w:pPr>
+      <w:r>
+        <w:rPr>
+          <w:rFonts w:ascii="Calibri" w:hAnsi="Calibri" w:cs="Calibri"/>
+          <w:kern w:val="0"/>
+          <w:lang w:val="en"/>
+        </w:rPr>
+        <w:t>User selects New Weight Sheet</w:t>
+      </w:r>
+    </w:p>
+    <w:p>
+      <w:pPr>
+        <w:pStyle w:val="ListParagraph"/>
+        <w:numPr>
+          <w:ilvl w:val="0"/>
+          <w:numId w:val="1"/>
+        </w:numPr>
+        <w:autoSpaceDE w:val="0"/>
+        <w:autoSpaceDN w:val="0"/>
+        <w:adjustRightInd w:val="0"/>
+        <w:spacing w:after="0" w:line="360" w:lineRule="auto"/>
+        <w:rPr>
+          <w:rFonts w:ascii="Calibri" w:hAnsi="Calibri" w:cs="Calibri"/>
+          <w:kern w:val="0"/>
+          <w:lang w:val="en"/>
+        </w:rPr>
+      </w:pPr>
+      <w:r>
+        <w:rPr>
+          <w:rFonts w:ascii="Calibri" w:hAnsi="Calibri" w:cs="Calibri"/>
+          <w:kern w:val="0"/>
+          <w:lang w:val="en"/>
+        </w:rPr>
+        <w:t>System prompts User to select Weight Sheet Type</w:t>
+      </w:r>
+    </w:p>
+    <w:p>
+      <w:pPr>
+        <w:pStyle w:val="ListParagraph"/>
+        <w:numPr>
+          <w:ilvl w:val="0"/>
+          <w:numId w:val="1"/>
+        </w:numPr>
+        <w:autoSpaceDE w:val="0"/>
+        <w:autoSpaceDN w:val="0"/>
+        <w:adjustRightInd w:val="0"/>
+        <w:spacing w:after="0" w:line="360" w:lineRule="auto"/>
+        <w:rPr>
+          <w:rFonts w:ascii="Calibri" w:hAnsi="Calibri" w:cs="Calibri"/>
+          <w:kern w:val="0"/>
+          <w:lang w:val="en"/>
+        </w:rPr>
+      </w:pPr>
+      <w:r>
+        <w:rPr>
+          <w:rFonts w:ascii="Calibri" w:hAnsi="Calibri" w:cs="Calibri"/>
+          <w:kern w:val="0"/>
+          <w:lang w:val="en"/>
+        </w:rPr>
+        <w:t>User selects Inbound Weight Sheet</w:t>
+      </w:r>
+    </w:p>
+    <w:p>
+      <w:pPr>
+        <w:pStyle w:val="ListParagraph"/>
+        <w:numPr>
+          <w:ilvl w:val="0"/>
+          <w:numId w:val="1"/>
+        </w:numPr>
+        <w:autoSpaceDE w:val="0"/>
+        <w:autoSpaceDN w:val="0"/>
+        <w:adjustRightInd w:val="0"/>
+        <w:spacing w:after="0" w:line="360" w:lineRule="auto"/>
+        <w:rPr>
+          <w:rFonts w:ascii="Calibri" w:hAnsi="Calibri" w:cs="Calibri"/>
+          <w:kern w:val="0"/>
+          <w:lang w:val="en"/>
+        </w:rPr>
+      </w:pPr>
+      <w:r>
+        <w:rPr>
+          <w:rFonts w:ascii="Calibri" w:hAnsi="Calibri" w:cs="Calibri"/>
+          <w:kern w:val="0"/>
+          <w:lang w:val="en"/>
+        </w:rPr>
+        <w:t>System prompts user to select a lot to associate the Weight Sheet</w:t>
+      </w:r>
+    </w:p>
+    <w:p>
+      <w:pPr>
+        <w:pStyle w:val="ListParagraph"/>
+        <w:numPr>
+          <w:ilvl w:val="0"/>
+          <w:numId w:val="1"/>
+        </w:numPr>
+        <w:autoSpaceDE w:val="0"/>
+        <w:autoSpaceDN w:val="0"/>
+        <w:adjustRightInd w:val="0"/>
+        <w:spacing w:after="0" w:line="360" w:lineRule="auto"/>
+        <w:rPr>
+          <w:rFonts w:ascii="Calibri" w:hAnsi="Calibri" w:cs="Calibri"/>
+          <w:kern w:val="0"/>
+          <w:lang w:val="en"/>
+        </w:rPr>
+      </w:pPr>
+      <w:r>
+        <w:rPr>
+          <w:rFonts w:ascii="Calibri" w:hAnsi="Calibri" w:cs="Calibri"/>
+          <w:kern w:val="0"/>
+          <w:lang w:val="en"/>
+        </w:rPr>
+        <w:t xml:space="preserve">User selects a </w:t>
+      </w:r>
+      <w:proofErr w:type="gramStart"/>
+      <w:r>
+        <w:rPr>
+          <w:rFonts w:ascii="Calibri" w:hAnsi="Calibri" w:cs="Calibri"/>
+          <w:kern w:val="0"/>
+          <w:lang w:val="en"/>
+        </w:rPr>
+        <w:t>lot</w:t>
+      </w:r>
+      <w:proofErr w:type="gramEnd"/>
+    </w:p>
+    <w:p>
+      <w:pPr>
+        <w:pStyle w:val="ListParagraph"/>
+        <w:numPr>
+          <w:ilvl w:val="0"/>
+          <w:numId w:val="1"/>
+        </w:numPr>
+        <w:autoSpaceDE w:val="0"/>
+        <w:autoSpaceDN w:val="0"/>
+        <w:adjustRightInd w:val="0"/>
+        <w:spacing w:after="0" w:line="360" w:lineRule="auto"/>
+        <w:rPr>
+          <w:rFonts w:ascii="Calibri" w:hAnsi="Calibri" w:cs="Calibri"/>
+          <w:kern w:val="0"/>
+          <w:lang w:val="en"/>
+        </w:rPr>
+      </w:pPr>
+      <w:r>
+        <w:rPr>
+          <w:rFonts w:ascii="Calibri" w:hAnsi="Calibri" w:cs="Calibri"/>
+          <w:kern w:val="0"/>
+          <w:lang w:val="en"/>
+        </w:rPr>
+        <w:t>System displays Inbound Load Form</w:t>
+      </w:r>
+    </w:p>
+    <w:p>
+      <w:pPr>
+        <w:pStyle w:val="ListParagraph"/>
+        <w:numPr>
+          <w:ilvl w:val="0"/>
+          <w:numId w:val="1"/>
+        </w:numPr>
+        <w:autoSpaceDE w:val="0"/>
+        <w:autoSpaceDN w:val="0"/>
+        <w:adjustRightInd w:val="0"/>
+        <w:spacing w:after="0" w:line="360" w:lineRule="auto"/>
+        <w:rPr>
+          <w:rFonts w:ascii="Calibri" w:hAnsi="Calibri" w:cs="Calibri"/>
+          <w:kern w:val="0"/>
+          <w:lang w:val="en"/>
+        </w:rPr>
+      </w:pPr>
+      <w:r>
+        <w:rPr>
+          <w:rFonts w:ascii="Calibri" w:hAnsi="Calibri" w:cs="Calibri"/>
+          <w:kern w:val="0"/>
+          <w:lang w:val="en"/>
+        </w:rPr>
+        <w:t>User inputs Truck Id</w:t>
+      </w:r>
+    </w:p>
+    <w:p>
+      <w:pPr>
+        <w:pStyle w:val="ListParagraph"/>
+        <w:numPr>
+          <w:ilvl w:val="0"/>
+          <w:numId w:val="1"/>
+        </w:numPr>
+        <w:autoSpaceDE w:val="0"/>
+        <w:autoSpaceDN w:val="0"/>
+        <w:adjustRightInd w:val="0"/>
+        <w:spacing w:after="0" w:line="360" w:lineRule="auto"/>
+        <w:rPr>
+          <w:rFonts w:ascii="Calibri" w:hAnsi="Calibri" w:cs="Calibri"/>
+          <w:kern w:val="0"/>
+          <w:lang w:val="en"/>
+        </w:rPr>
+      </w:pPr>
+      <w:r>
+        <w:rPr>
+          <w:rFonts w:ascii="Calibri" w:hAnsi="Calibri" w:cs="Calibri"/>
+          <w:kern w:val="0"/>
+          <w:lang w:val="en"/>
+        </w:rPr>
+        <w:t xml:space="preserve">System displays Gross weight of </w:t>
+      </w:r>
+      <w:proofErr w:type="gramStart"/>
+      <w:r>
+        <w:rPr>
+          <w:rFonts w:ascii="Calibri" w:hAnsi="Calibri" w:cs="Calibri"/>
+          <w:kern w:val="0"/>
+          <w:lang w:val="en"/>
+        </w:rPr>
+        <w:t>truck</w:t>
+      </w:r>
+      <w:proofErr w:type="gramEnd"/>
+    </w:p>
+    <w:p>
+      <w:pPr>
+        <w:pStyle w:val="ListParagraph"/>
+        <w:numPr>
+          <w:ilvl w:val="0"/>
+          <w:numId w:val="1"/>
+        </w:numPr>
+        <w:autoSpaceDE w:val="0"/>
+        <w:autoSpaceDN w:val="0"/>
+        <w:adjustRightInd w:val="0"/>
+        <w:spacing w:after="0" w:line="360" w:lineRule="auto"/>
+        <w:rPr>
+          <w:rFonts w:ascii="Calibri" w:hAnsi="Calibri" w:cs="Calibri"/>
+          <w:kern w:val="0"/>
+          <w:lang w:val="en"/>
+        </w:rPr>
+      </w:pPr>
+      <w:r>
+        <w:rPr>
+          <w:rFonts w:ascii="Calibri" w:hAnsi="Calibri" w:cs="Calibri"/>
+          <w:kern w:val="0"/>
+          <w:lang w:val="en"/>
+        </w:rPr>
+        <w:t xml:space="preserve">System displays Truck Id is weighed </w:t>
+      </w:r>
+      <w:proofErr w:type="gramStart"/>
+      <w:r>
+        <w:rPr>
+          <w:rFonts w:ascii="Calibri" w:hAnsi="Calibri" w:cs="Calibri"/>
+          <w:kern w:val="0"/>
+          <w:lang w:val="en"/>
+        </w:rPr>
+        <w:t>in</w:t>
+      </w:r>
+      <w:proofErr w:type="gramEnd"/>
+    </w:p>
+    <w:p>
+      <w:pPr>
+        <w:pStyle w:val="ListParagraph"/>
+        <w:numPr>
+          <w:ilvl w:val="0"/>
+          <w:numId w:val="1"/>
+        </w:numPr>
+        <w:autoSpaceDE w:val="0"/>
+        <w:autoSpaceDN w:val="0"/>
+        <w:adjustRightInd w:val="0"/>
+        <w:spacing w:after="0" w:line="360" w:lineRule="auto"/>
+      </w:pPr>
+      <w:r>
+        <w:rPr>
+          <w:rFonts w:ascii="Calibri" w:hAnsi="Calibri" w:cs="Calibri"/>
+          <w:kern w:val="0"/>
+          <w:lang w:val="en"/>
+        </w:rPr>
+        <w:t>System displays Overview Screen</w:t>
+      </w:r>
+    </w:p>
+    <w:p>
+      <w:pPr>
+        <w:pStyle w:val="Heading3"/>
+        <w:rPr>
+          <w:lang w:val="en"/>
+        </w:rPr>
+      </w:pPr>
+      <w:r>
+        <w:rPr>
+          <w:lang w:val="en"/>
+        </w:rPr>
         <w:lastRenderedPageBreak/>
-        <w:t>User inputs Producer</w:t>
-      </w:r>
-    </w:p>
-    <w:p>
-      <w:pPr>
-        <w:pStyle w:val="ListParagraph"/>
-        <w:numPr>
-          <w:ilvl w:val="0"/>
-          <w:numId w:val="1"/>
-        </w:numPr>
-        <w:autoSpaceDE w:val="0"/>
-        <w:autoSpaceDN w:val="0"/>
-        <w:adjustRightInd w:val="0"/>
-        <w:spacing w:after="0" w:line="360" w:lineRule="auto"/>
-        <w:rPr>
-          <w:rFonts w:ascii="Calibri" w:hAnsi="Calibri" w:cs="Calibri"/>
-          <w:kern w:val="0"/>
-          <w:lang w:val="en"/>
-        </w:rPr>
-      </w:pPr>
-      <w:r>
-        <w:rPr>
-          <w:rFonts w:ascii="Calibri" w:hAnsi="Calibri" w:cs="Calibri"/>
-          <w:kern w:val="0"/>
-          <w:lang w:val="en"/>
-        </w:rPr>
-        <w:t>User selects Commodity Type, State of Origin</w:t>
-      </w:r>
-    </w:p>
-    <w:p>
-      <w:pPr>
-        <w:pStyle w:val="ListParagraph"/>
-        <w:numPr>
-          <w:ilvl w:val="0"/>
-          <w:numId w:val="1"/>
-        </w:numPr>
-        <w:autoSpaceDE w:val="0"/>
-        <w:autoSpaceDN w:val="0"/>
-        <w:adjustRightInd w:val="0"/>
-        <w:spacing w:after="0" w:line="360" w:lineRule="auto"/>
-        <w:rPr>
-          <w:rFonts w:ascii="Calibri" w:hAnsi="Calibri" w:cs="Calibri"/>
-          <w:kern w:val="0"/>
-          <w:lang w:val="en"/>
-        </w:rPr>
-      </w:pPr>
-      <w:r>
-        <w:rPr>
-          <w:rFonts w:ascii="Calibri" w:hAnsi="Calibri" w:cs="Calibri"/>
-          <w:kern w:val="0"/>
-          <w:lang w:val="en"/>
-        </w:rPr>
-        <w:t>User may enter Commodity Variety, Landlord, FSA Number, additional Notes</w:t>
-      </w:r>
-    </w:p>
-    <w:p>
-      <w:pPr>
-        <w:pStyle w:val="ListParagraph"/>
-        <w:numPr>
-          <w:ilvl w:val="0"/>
-          <w:numId w:val="1"/>
-        </w:numPr>
-        <w:autoSpaceDE w:val="0"/>
-        <w:autoSpaceDN w:val="0"/>
-        <w:adjustRightInd w:val="0"/>
-        <w:spacing w:after="0" w:line="360" w:lineRule="auto"/>
-        <w:rPr>
-          <w:rFonts w:ascii="Calibri" w:hAnsi="Calibri" w:cs="Calibri"/>
-          <w:kern w:val="0"/>
-          <w:lang w:val="en"/>
-        </w:rPr>
-      </w:pPr>
-      <w:r>
-        <w:rPr>
-          <w:rFonts w:ascii="Calibri" w:hAnsi="Calibri" w:cs="Calibri"/>
-          <w:kern w:val="0"/>
-          <w:lang w:val="en"/>
-        </w:rPr>
-        <w:t>System prompts for new Weight Sheet</w:t>
-      </w:r>
-    </w:p>
-    <w:p>
-      <w:pPr>
-        <w:pStyle w:val="ListParagraph"/>
-        <w:numPr>
-          <w:ilvl w:val="0"/>
-          <w:numId w:val="1"/>
-        </w:numPr>
-        <w:autoSpaceDE w:val="0"/>
-        <w:autoSpaceDN w:val="0"/>
-        <w:adjustRightInd w:val="0"/>
-        <w:spacing w:after="0" w:line="360" w:lineRule="auto"/>
-        <w:rPr>
-          <w:rFonts w:ascii="Calibri" w:hAnsi="Calibri" w:cs="Calibri"/>
-          <w:kern w:val="0"/>
-          <w:lang w:val="en"/>
-        </w:rPr>
-      </w:pPr>
-      <w:r>
-        <w:rPr>
-          <w:rFonts w:ascii="Calibri" w:hAnsi="Calibri" w:cs="Calibri"/>
-          <w:kern w:val="0"/>
-          <w:lang w:val="en"/>
-        </w:rPr>
-        <w:t>User selects Yes</w:t>
-      </w:r>
-    </w:p>
-    <w:p>
-      <w:pPr>
-        <w:pStyle w:val="ListParagraph"/>
-        <w:numPr>
-          <w:ilvl w:val="0"/>
-          <w:numId w:val="1"/>
-        </w:numPr>
-        <w:autoSpaceDE w:val="0"/>
-        <w:autoSpaceDN w:val="0"/>
-        <w:adjustRightInd w:val="0"/>
-        <w:spacing w:after="0" w:line="360" w:lineRule="auto"/>
-        <w:rPr>
-          <w:rFonts w:ascii="Calibri" w:hAnsi="Calibri" w:cs="Calibri"/>
-          <w:kern w:val="0"/>
-          <w:lang w:val="en"/>
-        </w:rPr>
-      </w:pPr>
-      <w:r>
-        <w:rPr>
-          <w:rFonts w:ascii="Calibri" w:hAnsi="Calibri" w:cs="Calibri"/>
-          <w:kern w:val="0"/>
-          <w:lang w:val="en"/>
-        </w:rPr>
-        <w:t>System displays New Inbound Weight Sheet Form</w:t>
-      </w:r>
-    </w:p>
-    <w:p>
-      <w:pPr>
-        <w:pStyle w:val="ListParagraph"/>
-        <w:numPr>
-          <w:ilvl w:val="0"/>
-          <w:numId w:val="1"/>
-        </w:numPr>
-        <w:autoSpaceDE w:val="0"/>
-        <w:autoSpaceDN w:val="0"/>
-        <w:adjustRightInd w:val="0"/>
-        <w:spacing w:after="0" w:line="360" w:lineRule="auto"/>
-        <w:rPr>
-          <w:rFonts w:ascii="Calibri" w:hAnsi="Calibri" w:cs="Calibri"/>
-          <w:kern w:val="0"/>
-          <w:lang w:val="en"/>
-        </w:rPr>
-      </w:pPr>
-      <w:r>
-        <w:rPr>
-          <w:rFonts w:ascii="Calibri" w:hAnsi="Calibri" w:cs="Calibri"/>
-          <w:kern w:val="0"/>
-          <w:lang w:val="en"/>
-        </w:rPr>
-        <w:t>System prompts for Weigher, Hauler, One Way Miles</w:t>
-      </w:r>
-    </w:p>
-    <w:p>
-      <w:pPr>
-        <w:pStyle w:val="ListParagraph"/>
-        <w:numPr>
-          <w:ilvl w:val="0"/>
-          <w:numId w:val="1"/>
-        </w:numPr>
-        <w:autoSpaceDE w:val="0"/>
-        <w:autoSpaceDN w:val="0"/>
-        <w:adjustRightInd w:val="0"/>
-        <w:spacing w:after="0" w:line="360" w:lineRule="auto"/>
-        <w:rPr>
-          <w:rFonts w:ascii="Calibri" w:hAnsi="Calibri" w:cs="Calibri"/>
-          <w:kern w:val="0"/>
-          <w:lang w:val="en"/>
-        </w:rPr>
-      </w:pPr>
-      <w:r>
-        <w:rPr>
-          <w:rFonts w:ascii="Calibri" w:hAnsi="Calibri" w:cs="Calibri"/>
-          <w:kern w:val="0"/>
-          <w:lang w:val="en"/>
-        </w:rPr>
-        <w:t>User enters name in Weigher field</w:t>
-      </w:r>
-    </w:p>
-    <w:p>
-      <w:pPr>
-        <w:pStyle w:val="ListParagraph"/>
-        <w:numPr>
-          <w:ilvl w:val="0"/>
-          <w:numId w:val="1"/>
-        </w:numPr>
-        <w:autoSpaceDE w:val="0"/>
-        <w:autoSpaceDN w:val="0"/>
-        <w:adjustRightInd w:val="0"/>
-        <w:spacing w:after="0" w:line="360" w:lineRule="auto"/>
-        <w:rPr>
-          <w:rFonts w:ascii="Calibri" w:hAnsi="Calibri" w:cs="Calibri"/>
-          <w:kern w:val="0"/>
-          <w:lang w:val="en"/>
-        </w:rPr>
-      </w:pPr>
-      <w:r>
-        <w:rPr>
-          <w:rFonts w:ascii="Calibri" w:hAnsi="Calibri" w:cs="Calibri"/>
-          <w:kern w:val="0"/>
-          <w:lang w:val="en"/>
-        </w:rPr>
-        <w:t>User selects Done</w:t>
-      </w:r>
-    </w:p>
-    <w:p>
-      <w:pPr>
-        <w:pStyle w:val="ListParagraph"/>
-        <w:numPr>
-          <w:ilvl w:val="0"/>
-          <w:numId w:val="1"/>
-        </w:numPr>
-        <w:autoSpaceDE w:val="0"/>
-        <w:autoSpaceDN w:val="0"/>
-        <w:adjustRightInd w:val="0"/>
-        <w:spacing w:after="0" w:line="360" w:lineRule="auto"/>
-        <w:rPr>
-          <w:rFonts w:ascii="Calibri" w:hAnsi="Calibri" w:cs="Calibri"/>
-          <w:kern w:val="0"/>
-          <w:lang w:val="en"/>
-        </w:rPr>
-      </w:pPr>
-      <w:r>
-        <w:rPr>
-          <w:rFonts w:ascii="Calibri" w:hAnsi="Calibri" w:cs="Calibri"/>
-          <w:kern w:val="0"/>
-          <w:lang w:val="en"/>
-        </w:rPr>
+        <w:t>Inbound Load (existing weight sheet, existing lot, Hauler N/A)</w:t>
+      </w:r>
+    </w:p>
+    <w:p>
+      <w:pPr>
+        <w:pStyle w:val="ListParagraph"/>
+        <w:numPr>
+          <w:ilvl w:val="0"/>
+          <w:numId w:val="4"/>
+        </w:numPr>
+        <w:spacing w:line="360" w:lineRule="auto"/>
+      </w:pPr>
+      <w:r>
         <w:t>System displays Overview Screen</w:t>
       </w:r>
     </w:p>
@@ -937,76 +1688,37 @@
         <w:pStyle w:val="ListParagraph"/>
         <w:numPr>
           <w:ilvl w:val="0"/>
-          <w:numId w:val="1"/>
-        </w:numPr>
-        <w:autoSpaceDE w:val="0"/>
-        <w:autoSpaceDN w:val="0"/>
-        <w:adjustRightInd w:val="0"/>
-        <w:spacing w:after="0" w:line="360" w:lineRule="auto"/>
-        <w:rPr>
-          <w:rFonts w:ascii="Calibri" w:hAnsi="Calibri" w:cs="Calibri"/>
-          <w:kern w:val="0"/>
-          <w:lang w:val="en"/>
-        </w:rPr>
-      </w:pPr>
-      <w:r>
-        <w:rPr>
-          <w:rFonts w:ascii="Calibri" w:hAnsi="Calibri" w:cs="Calibri"/>
-          <w:kern w:val="0"/>
-          <w:lang w:val="en"/>
-        </w:rPr>
-        <w:t>User selects Inbound Load on Weigh Sheet</w:t>
-      </w:r>
-    </w:p>
-    <w:p>
-      <w:pPr>
-        <w:pStyle w:val="ListParagraph"/>
-        <w:numPr>
-          <w:ilvl w:val="0"/>
-          <w:numId w:val="1"/>
-        </w:numPr>
-        <w:autoSpaceDE w:val="0"/>
-        <w:autoSpaceDN w:val="0"/>
-        <w:adjustRightInd w:val="0"/>
-        <w:spacing w:after="0" w:line="360" w:lineRule="auto"/>
-        <w:rPr>
-          <w:rFonts w:ascii="Calibri" w:hAnsi="Calibri" w:cs="Calibri"/>
-          <w:kern w:val="0"/>
-          <w:lang w:val="en"/>
-        </w:rPr>
-      </w:pPr>
-      <w:r>
-        <w:rPr>
-          <w:rFonts w:ascii="Calibri" w:hAnsi="Calibri" w:cs="Calibri"/>
-          <w:kern w:val="0"/>
-          <w:lang w:val="en"/>
-        </w:rPr>
-        <w:t>System displays Inbound Form</w:t>
-      </w:r>
-    </w:p>
-    <w:p>
-      <w:pPr>
-        <w:pStyle w:val="ListParagraph"/>
-        <w:numPr>
-          <w:ilvl w:val="0"/>
-          <w:numId w:val="1"/>
-        </w:numPr>
-        <w:autoSpaceDE w:val="0"/>
-        <w:autoSpaceDN w:val="0"/>
-        <w:adjustRightInd w:val="0"/>
-        <w:spacing w:after="0" w:line="360" w:lineRule="auto"/>
-        <w:rPr>
-          <w:rFonts w:ascii="Calibri" w:hAnsi="Calibri" w:cs="Calibri"/>
-          <w:kern w:val="0"/>
-          <w:lang w:val="en"/>
-        </w:rPr>
-      </w:pPr>
-      <w:r>
-        <w:rPr>
-          <w:rFonts w:ascii="Calibri" w:hAnsi="Calibri" w:cs="Calibri"/>
-          <w:kern w:val="0"/>
-          <w:lang w:val="en"/>
-        </w:rPr>
+          <w:numId w:val="4"/>
+        </w:numPr>
+        <w:spacing w:line="360" w:lineRule="auto"/>
+      </w:pPr>
+      <w:r>
+        <w:t>User selects Inbound Load</w:t>
+      </w:r>
+    </w:p>
+    <w:p>
+      <w:pPr>
+        <w:pStyle w:val="ListParagraph"/>
+        <w:numPr>
+          <w:ilvl w:val="0"/>
+          <w:numId w:val="4"/>
+        </w:numPr>
+        <w:spacing w:line="360" w:lineRule="auto"/>
+      </w:pPr>
+      <w:r>
+        <w:t>System displays Inbound Load Form</w:t>
+      </w:r>
+    </w:p>
+    <w:p>
+      <w:pPr>
+        <w:pStyle w:val="ListParagraph"/>
+        <w:numPr>
+          <w:ilvl w:val="0"/>
+          <w:numId w:val="4"/>
+        </w:numPr>
+        <w:spacing w:line="360" w:lineRule="auto"/>
+      </w:pPr>
+      <w:r>
         <w:t>System prompts for Truck Id</w:t>
       </w:r>
     </w:p>
@@ -1015,24 +1727,11 @@
         <w:pStyle w:val="ListParagraph"/>
         <w:numPr>
           <w:ilvl w:val="0"/>
-          <w:numId w:val="1"/>
-        </w:numPr>
-        <w:autoSpaceDE w:val="0"/>
-        <w:autoSpaceDN w:val="0"/>
-        <w:adjustRightInd w:val="0"/>
-        <w:spacing w:after="0" w:line="360" w:lineRule="auto"/>
-        <w:rPr>
-          <w:rFonts w:ascii="Calibri" w:hAnsi="Calibri" w:cs="Calibri"/>
-          <w:kern w:val="0"/>
-          <w:lang w:val="en"/>
-        </w:rPr>
-      </w:pPr>
-      <w:r>
-        <w:rPr>
-          <w:rFonts w:ascii="Calibri" w:hAnsi="Calibri" w:cs="Calibri"/>
-          <w:kern w:val="0"/>
-          <w:lang w:val="en"/>
-        </w:rPr>
+          <w:numId w:val="4"/>
+        </w:numPr>
+        <w:spacing w:line="360" w:lineRule="auto"/>
+      </w:pPr>
+      <w:r>
         <w:t>User inputs Truck Id</w:t>
       </w:r>
     </w:p>
@@ -1041,59 +1740,79 @@
         <w:pStyle w:val="ListParagraph"/>
         <w:numPr>
           <w:ilvl w:val="0"/>
-          <w:numId w:val="1"/>
-        </w:numPr>
-        <w:autoSpaceDE w:val="0"/>
-        <w:autoSpaceDN w:val="0"/>
-        <w:adjustRightInd w:val="0"/>
-        <w:spacing w:after="0" w:line="360" w:lineRule="auto"/>
-        <w:rPr>
-          <w:rFonts w:ascii="Calibri" w:hAnsi="Calibri" w:cs="Calibri"/>
-          <w:kern w:val="0"/>
-          <w:lang w:val="en"/>
-        </w:rPr>
-      </w:pPr>
-      <w:r>
-        <w:rPr>
-          <w:rFonts w:ascii="Calibri" w:hAnsi="Calibri" w:cs="Calibri"/>
-          <w:kern w:val="0"/>
-          <w:lang w:val="en"/>
-        </w:rPr>
-        <w:t>System displays Gross weight of truck</w:t>
-      </w:r>
-    </w:p>
-    <w:p>
-      <w:pPr>
-        <w:pStyle w:val="ListParagraph"/>
-        <w:numPr>
-          <w:ilvl w:val="0"/>
-          <w:numId w:val="1"/>
-        </w:numPr>
-        <w:autoSpaceDE w:val="0"/>
-        <w:autoSpaceDN w:val="0"/>
-        <w:adjustRightInd w:val="0"/>
-        <w:spacing w:after="0" w:line="360" w:lineRule="auto"/>
-        <w:rPr>
-          <w:rFonts w:ascii="Calibri" w:hAnsi="Calibri" w:cs="Calibri"/>
-          <w:kern w:val="0"/>
-          <w:lang w:val="en"/>
-        </w:rPr>
-      </w:pPr>
-      <w:r>
-        <w:rPr>
-          <w:rFonts w:ascii="Calibri" w:hAnsi="Calibri" w:cs="Calibri"/>
-          <w:kern w:val="0"/>
-          <w:lang w:val="en"/>
-        </w:rPr>
-        <w:t>System displays Truck Id weighed in</w:t>
-      </w:r>
-    </w:p>
-    <w:p>
-      <w:pPr>
-        <w:pStyle w:val="ListParagraph"/>
-        <w:numPr>
-          <w:ilvl w:val="0"/>
-          <w:numId w:val="1"/>
+          <w:numId w:val="4"/>
+        </w:numPr>
+        <w:autoSpaceDE w:val="0"/>
+        <w:autoSpaceDN w:val="0"/>
+        <w:adjustRightInd w:val="0"/>
+        <w:spacing w:after="0" w:line="360" w:lineRule="auto"/>
+        <w:rPr>
+          <w:rFonts w:ascii="Calibri" w:hAnsi="Calibri" w:cs="Calibri"/>
+          <w:kern w:val="0"/>
+          <w:lang w:val="en"/>
+        </w:rPr>
+      </w:pPr>
+      <w:r>
+        <w:rPr>
+          <w:rFonts w:ascii="Calibri" w:hAnsi="Calibri" w:cs="Calibri"/>
+          <w:kern w:val="0"/>
+          <w:lang w:val="en"/>
+        </w:rPr>
+        <w:t xml:space="preserve">System displays Gross weight of </w:t>
+      </w:r>
+      <w:proofErr w:type="gramStart"/>
+      <w:r>
+        <w:rPr>
+          <w:rFonts w:ascii="Calibri" w:hAnsi="Calibri" w:cs="Calibri"/>
+          <w:kern w:val="0"/>
+          <w:lang w:val="en"/>
+        </w:rPr>
+        <w:t>truck</w:t>
+      </w:r>
+      <w:proofErr w:type="gramEnd"/>
+    </w:p>
+    <w:p>
+      <w:pPr>
+        <w:pStyle w:val="ListParagraph"/>
+        <w:numPr>
+          <w:ilvl w:val="0"/>
+          <w:numId w:val="4"/>
+        </w:numPr>
+        <w:autoSpaceDE w:val="0"/>
+        <w:autoSpaceDN w:val="0"/>
+        <w:adjustRightInd w:val="0"/>
+        <w:spacing w:after="0" w:line="360" w:lineRule="auto"/>
+        <w:rPr>
+          <w:rFonts w:ascii="Calibri" w:hAnsi="Calibri" w:cs="Calibri"/>
+          <w:kern w:val="0"/>
+          <w:lang w:val="en"/>
+        </w:rPr>
+      </w:pPr>
+      <w:r>
+        <w:rPr>
+          <w:rFonts w:ascii="Calibri" w:hAnsi="Calibri" w:cs="Calibri"/>
+          <w:kern w:val="0"/>
+          <w:lang w:val="en"/>
+        </w:rPr>
+        <w:t xml:space="preserve">System displays Truck Id weighed </w:t>
+      </w:r>
+      <w:proofErr w:type="gramStart"/>
+      <w:r>
+        <w:rPr>
+          <w:rFonts w:ascii="Calibri" w:hAnsi="Calibri" w:cs="Calibri"/>
+          <w:kern w:val="0"/>
+          <w:lang w:val="en"/>
+        </w:rPr>
+        <w:t>in</w:t>
+      </w:r>
+      <w:proofErr w:type="gramEnd"/>
+    </w:p>
+    <w:p>
+      <w:pPr>
+        <w:pStyle w:val="ListParagraph"/>
+        <w:numPr>
+          <w:ilvl w:val="0"/>
+          <w:numId w:val="4"/>
         </w:numPr>
         <w:autoSpaceDE w:val="0"/>
         <w:autoSpaceDN w:val="0"/>
@@ -1116,17 +1835,12 @@
     </w:p>
     <w:p>
       <w:pPr>
-        <w:pStyle w:val="Heading3"/>
-        <w:rPr>
-          <w:lang w:val="en"/>
-        </w:rPr>
-      </w:pPr>
-      <w:r>
-        <w:rPr>
-          <w:lang w:val="en"/>
-        </w:rPr>
-        <w:t>Inbound Load (new weight sheet, existing lot, Hauler N/A)</w:t>
-      </w:r>
+        <w:autoSpaceDE w:val="0"/>
+        <w:autoSpaceDN w:val="0"/>
+        <w:adjustRightInd w:val="0"/>
+        <w:spacing w:after="0" w:line="360" w:lineRule="auto"/>
+        <w:ind w:left="360"/>
+      </w:pPr>
     </w:p>
     <w:p>
       <w:pPr>
@@ -1200,8 +1914,16 @@
         <w:rPr>
           <w:lang w:val="en"/>
         </w:rPr>
-        <w:t>Export report to excel</w:t>
-      </w:r>
+        <w:t xml:space="preserve">Export report to </w:t>
+      </w:r>
+      <w:proofErr w:type="gramStart"/>
+      <w:r>
+        <w:rPr>
+          <w:lang w:val="en"/>
+        </w:rPr>
+        <w:t>excel</w:t>
+      </w:r>
+      <w:proofErr w:type="gramEnd"/>
     </w:p>
     <w:p>
       <w:pPr>
@@ -1334,9 +2056,235 @@
     </w:lvl>
   </w:abstractNum>
   <w:abstractNum w:abstractNumId="1" w15:restartNumberingAfterBreak="0">
+    <w:nsid w:val="46601063"/>
+    <w:multiLevelType w:val="hybridMultilevel"/>
+    <w:tmpl w:val="9B326B52"/>
+    <w:lvl w:ilvl="0" w:tplc="04090001">
+      <w:start w:val="1"/>
+      <w:numFmt w:val="bullet"/>
+      <w:lvlText w:val=""/>
+      <w:lvlJc w:val="left"/>
+      <w:pPr>
+        <w:ind w:left="720" w:hanging="360"/>
+      </w:pPr>
+      <w:rPr>
+        <w:rFonts w:ascii="Symbol" w:hAnsi="Symbol" w:hint="default"/>
+      </w:rPr>
+    </w:lvl>
+    <w:lvl w:ilvl="1" w:tplc="04090003" w:tentative="1">
+      <w:start w:val="1"/>
+      <w:numFmt w:val="bullet"/>
+      <w:lvlText w:val="o"/>
+      <w:lvlJc w:val="left"/>
+      <w:pPr>
+        <w:ind w:left="1440" w:hanging="360"/>
+      </w:pPr>
+      <w:rPr>
+        <w:rFonts w:ascii="Courier New" w:hAnsi="Courier New" w:cs="Courier New" w:hint="default"/>
+      </w:rPr>
+    </w:lvl>
+    <w:lvl w:ilvl="2" w:tplc="04090005" w:tentative="1">
+      <w:start w:val="1"/>
+      <w:numFmt w:val="bullet"/>
+      <w:lvlText w:val=""/>
+      <w:lvlJc w:val="left"/>
+      <w:pPr>
+        <w:ind w:left="2160" w:hanging="360"/>
+      </w:pPr>
+      <w:rPr>
+        <w:rFonts w:ascii="Wingdings" w:hAnsi="Wingdings" w:hint="default"/>
+      </w:rPr>
+    </w:lvl>
+    <w:lvl w:ilvl="3" w:tplc="04090001" w:tentative="1">
+      <w:start w:val="1"/>
+      <w:numFmt w:val="bullet"/>
+      <w:lvlText w:val=""/>
+      <w:lvlJc w:val="left"/>
+      <w:pPr>
+        <w:ind w:left="2880" w:hanging="360"/>
+      </w:pPr>
+      <w:rPr>
+        <w:rFonts w:ascii="Symbol" w:hAnsi="Symbol" w:hint="default"/>
+      </w:rPr>
+    </w:lvl>
+    <w:lvl w:ilvl="4" w:tplc="04090003" w:tentative="1">
+      <w:start w:val="1"/>
+      <w:numFmt w:val="bullet"/>
+      <w:lvlText w:val="o"/>
+      <w:lvlJc w:val="left"/>
+      <w:pPr>
+        <w:ind w:left="3600" w:hanging="360"/>
+      </w:pPr>
+      <w:rPr>
+        <w:rFonts w:ascii="Courier New" w:hAnsi="Courier New" w:cs="Courier New" w:hint="default"/>
+      </w:rPr>
+    </w:lvl>
+    <w:lvl w:ilvl="5" w:tplc="04090005" w:tentative="1">
+      <w:start w:val="1"/>
+      <w:numFmt w:val="bullet"/>
+      <w:lvlText w:val=""/>
+      <w:lvlJc w:val="left"/>
+      <w:pPr>
+        <w:ind w:left="4320" w:hanging="360"/>
+      </w:pPr>
+      <w:rPr>
+        <w:rFonts w:ascii="Wingdings" w:hAnsi="Wingdings" w:hint="default"/>
+      </w:rPr>
+    </w:lvl>
+    <w:lvl w:ilvl="6" w:tplc="04090001" w:tentative="1">
+      <w:start w:val="1"/>
+      <w:numFmt w:val="bullet"/>
+      <w:lvlText w:val=""/>
+      <w:lvlJc w:val="left"/>
+      <w:pPr>
+        <w:ind w:left="5040" w:hanging="360"/>
+      </w:pPr>
+      <w:rPr>
+        <w:rFonts w:ascii="Symbol" w:hAnsi="Symbol" w:hint="default"/>
+      </w:rPr>
+    </w:lvl>
+    <w:lvl w:ilvl="7" w:tplc="04090003" w:tentative="1">
+      <w:start w:val="1"/>
+      <w:numFmt w:val="bullet"/>
+      <w:lvlText w:val="o"/>
+      <w:lvlJc w:val="left"/>
+      <w:pPr>
+        <w:ind w:left="5760" w:hanging="360"/>
+      </w:pPr>
+      <w:rPr>
+        <w:rFonts w:ascii="Courier New" w:hAnsi="Courier New" w:cs="Courier New" w:hint="default"/>
+      </w:rPr>
+    </w:lvl>
+    <w:lvl w:ilvl="8" w:tplc="04090005" w:tentative="1">
+      <w:start w:val="1"/>
+      <w:numFmt w:val="bullet"/>
+      <w:lvlText w:val=""/>
+      <w:lvlJc w:val="left"/>
+      <w:pPr>
+        <w:ind w:left="6480" w:hanging="360"/>
+      </w:pPr>
+      <w:rPr>
+        <w:rFonts w:ascii="Wingdings" w:hAnsi="Wingdings" w:hint="default"/>
+      </w:rPr>
+    </w:lvl>
+  </w:abstractNum>
+  <w:abstractNum w:abstractNumId="2" w15:restartNumberingAfterBreak="0">
     <w:nsid w:val="51A73A58"/>
     <w:multiLevelType w:val="hybridMultilevel"/>
     <w:tmpl w:val="1924D160"/>
+    <w:lvl w:ilvl="0" w:tplc="04090001">
+      <w:start w:val="1"/>
+      <w:numFmt w:val="bullet"/>
+      <w:lvlText w:val=""/>
+      <w:lvlJc w:val="left"/>
+      <w:pPr>
+        <w:ind w:left="720" w:hanging="360"/>
+      </w:pPr>
+      <w:rPr>
+        <w:rFonts w:ascii="Symbol" w:hAnsi="Symbol" w:hint="default"/>
+      </w:rPr>
+    </w:lvl>
+    <w:lvl w:ilvl="1" w:tplc="04090003" w:tentative="1">
+      <w:start w:val="1"/>
+      <w:numFmt w:val="bullet"/>
+      <w:lvlText w:val="o"/>
+      <w:lvlJc w:val="left"/>
+      <w:pPr>
+        <w:ind w:left="1440" w:hanging="360"/>
+      </w:pPr>
+      <w:rPr>
+        <w:rFonts w:ascii="Courier New" w:hAnsi="Courier New" w:cs="Courier New" w:hint="default"/>
+      </w:rPr>
+    </w:lvl>
+    <w:lvl w:ilvl="2" w:tplc="04090005" w:tentative="1">
+      <w:start w:val="1"/>
+      <w:numFmt w:val="bullet"/>
+      <w:lvlText w:val=""/>
+      <w:lvlJc w:val="left"/>
+      <w:pPr>
+        <w:ind w:left="2160" w:hanging="360"/>
+      </w:pPr>
+      <w:rPr>
+        <w:rFonts w:ascii="Wingdings" w:hAnsi="Wingdings" w:hint="default"/>
+      </w:rPr>
+    </w:lvl>
+    <w:lvl w:ilvl="3" w:tplc="04090001" w:tentative="1">
+      <w:start w:val="1"/>
+      <w:numFmt w:val="bullet"/>
+      <w:lvlText w:val=""/>
+      <w:lvlJc w:val="left"/>
+      <w:pPr>
+        <w:ind w:left="2880" w:hanging="360"/>
+      </w:pPr>
+      <w:rPr>
+        <w:rFonts w:ascii="Symbol" w:hAnsi="Symbol" w:hint="default"/>
+      </w:rPr>
+    </w:lvl>
+    <w:lvl w:ilvl="4" w:tplc="04090003" w:tentative="1">
+      <w:start w:val="1"/>
+      <w:numFmt w:val="bullet"/>
+      <w:lvlText w:val="o"/>
+      <w:lvlJc w:val="left"/>
+      <w:pPr>
+        <w:ind w:left="3600" w:hanging="360"/>
+      </w:pPr>
+      <w:rPr>
+        <w:rFonts w:ascii="Courier New" w:hAnsi="Courier New" w:cs="Courier New" w:hint="default"/>
+      </w:rPr>
+    </w:lvl>
+    <w:lvl w:ilvl="5" w:tplc="04090005" w:tentative="1">
+      <w:start w:val="1"/>
+      <w:numFmt w:val="bullet"/>
+      <w:lvlText w:val=""/>
+      <w:lvlJc w:val="left"/>
+      <w:pPr>
+        <w:ind w:left="4320" w:hanging="360"/>
+      </w:pPr>
+      <w:rPr>
+        <w:rFonts w:ascii="Wingdings" w:hAnsi="Wingdings" w:hint="default"/>
+      </w:rPr>
+    </w:lvl>
+    <w:lvl w:ilvl="6" w:tplc="04090001" w:tentative="1">
+      <w:start w:val="1"/>
+      <w:numFmt w:val="bullet"/>
+      <w:lvlText w:val=""/>
+      <w:lvlJc w:val="left"/>
+      <w:pPr>
+        <w:ind w:left="5040" w:hanging="360"/>
+      </w:pPr>
+      <w:rPr>
+        <w:rFonts w:ascii="Symbol" w:hAnsi="Symbol" w:hint="default"/>
+      </w:rPr>
+    </w:lvl>
+    <w:lvl w:ilvl="7" w:tplc="04090003" w:tentative="1">
+      <w:start w:val="1"/>
+      <w:numFmt w:val="bullet"/>
+      <w:lvlText w:val="o"/>
+      <w:lvlJc w:val="left"/>
+      <w:pPr>
+        <w:ind w:left="5760" w:hanging="360"/>
+      </w:pPr>
+      <w:rPr>
+        <w:rFonts w:ascii="Courier New" w:hAnsi="Courier New" w:cs="Courier New" w:hint="default"/>
+      </w:rPr>
+    </w:lvl>
+    <w:lvl w:ilvl="8" w:tplc="04090005" w:tentative="1">
+      <w:start w:val="1"/>
+      <w:numFmt w:val="bullet"/>
+      <w:lvlText w:val=""/>
+      <w:lvlJc w:val="left"/>
+      <w:pPr>
+        <w:ind w:left="6480" w:hanging="360"/>
+      </w:pPr>
+      <w:rPr>
+        <w:rFonts w:ascii="Wingdings" w:hAnsi="Wingdings" w:hint="default"/>
+      </w:rPr>
+    </w:lvl>
+  </w:abstractNum>
+  <w:abstractNum w:abstractNumId="3" w15:restartNumberingAfterBreak="0">
+    <w:nsid w:val="6C746380"/>
+    <w:multiLevelType w:val="hybridMultilevel"/>
+    <w:tmpl w:val="D8025344"/>
     <w:lvl w:ilvl="0" w:tplc="04090001">
       <w:start w:val="1"/>
       <w:numFmt w:val="bullet"/>
@@ -1450,6 +2398,12 @@
     <w:abstractNumId w:val="0"/>
   </w:num>
   <w:num w:numId="2" w16cid:durableId="1129321614">
+    <w:abstractNumId w:val="2"/>
+  </w:num>
+  <w:num w:numId="3" w16cid:durableId="791363733">
+    <w:abstractNumId w:val="3"/>
+  </w:num>
+  <w:num w:numId="4" w16cid:durableId="30762103">
     <w:abstractNumId w:val="1"/>
   </w:num>
 </w:numbering>

</xml_diff>